<commit_message>
commit de début tp3
</commit_message>
<xml_diff>
--- a/TP/TP3/RapportTP3.docx
+++ b/TP/TP3/RapportTP3.docx
@@ -429,20 +429,23 @@
       <w:r>
         <w:t>Dans le cadre de ce TP on nous demande de créer un circuit qui alterne entre un codage en code gray et un code secret, on doit ensuite implémenter ce code à la carte FPGA</w:t>
       </w:r>
+      <w:r>
+        <w:t>.</w:t>
+      </w:r>
     </w:p>
     <w:p>
       <w:pPr>
         <w:rPr>
           <w:b/>
-          <w:sz w:val="28"/>
+          <w:sz w:val="24"/>
         </w:rPr>
       </w:pPr>
       <w:r>
         <w:rPr>
           <w:b/>
-          <w:sz w:val="28"/>
-        </w:rPr>
-        <w:t>3.2.1</w:t>
+          <w:sz w:val="24"/>
+        </w:rPr>
+        <w:t>Table de vérité du Code Gray</w:t>
       </w:r>
     </w:p>
     <w:tbl>
@@ -489,6 +492,7 @@
         <w:tc>
           <w:tcPr>
             <w:tcW w:w="608" w:type="dxa"/>
+            <w:vMerge w:val="restart"/>
           </w:tcPr>
           <w:p/>
         </w:tc>
@@ -537,6 +541,7 @@
         <w:tc>
           <w:tcPr>
             <w:tcW w:w="608" w:type="dxa"/>
+            <w:vMerge/>
           </w:tcPr>
           <w:p/>
         </w:tc>
@@ -651,6 +656,7 @@
         <w:tc>
           <w:tcPr>
             <w:tcW w:w="608" w:type="dxa"/>
+            <w:vMerge/>
           </w:tcPr>
           <w:p/>
         </w:tc>
@@ -765,6 +771,7 @@
         <w:tc>
           <w:tcPr>
             <w:tcW w:w="608" w:type="dxa"/>
+            <w:vMerge/>
           </w:tcPr>
           <w:p/>
         </w:tc>
@@ -879,6 +886,7 @@
         <w:tc>
           <w:tcPr>
             <w:tcW w:w="608" w:type="dxa"/>
+            <w:vMerge/>
           </w:tcPr>
           <w:p/>
         </w:tc>
@@ -993,6 +1001,7 @@
         <w:tc>
           <w:tcPr>
             <w:tcW w:w="608" w:type="dxa"/>
+            <w:vMerge/>
           </w:tcPr>
           <w:p/>
         </w:tc>
@@ -1107,6 +1116,7 @@
         <w:tc>
           <w:tcPr>
             <w:tcW w:w="608" w:type="dxa"/>
+            <w:vMerge/>
           </w:tcPr>
           <w:p/>
         </w:tc>
@@ -1221,6 +1231,7 @@
         <w:tc>
           <w:tcPr>
             <w:tcW w:w="608" w:type="dxa"/>
+            <w:vMerge/>
           </w:tcPr>
           <w:p/>
         </w:tc>
@@ -1335,6 +1346,7 @@
         <w:tc>
           <w:tcPr>
             <w:tcW w:w="608" w:type="dxa"/>
+            <w:vMerge/>
           </w:tcPr>
           <w:p/>
         </w:tc>
@@ -1449,6 +1461,7 @@
         <w:tc>
           <w:tcPr>
             <w:tcW w:w="608" w:type="dxa"/>
+            <w:vMerge/>
           </w:tcPr>
           <w:p/>
         </w:tc>
@@ -1563,6 +1576,7 @@
         <w:tc>
           <w:tcPr>
             <w:tcW w:w="608" w:type="dxa"/>
+            <w:vMerge/>
           </w:tcPr>
           <w:p/>
         </w:tc>
@@ -1677,6 +1691,7 @@
         <w:tc>
           <w:tcPr>
             <w:tcW w:w="608" w:type="dxa"/>
+            <w:vMerge/>
           </w:tcPr>
           <w:p/>
         </w:tc>
@@ -1791,6 +1806,7 @@
         <w:tc>
           <w:tcPr>
             <w:tcW w:w="608" w:type="dxa"/>
+            <w:vMerge/>
           </w:tcPr>
           <w:p/>
         </w:tc>
@@ -1905,6 +1921,7 @@
         <w:tc>
           <w:tcPr>
             <w:tcW w:w="608" w:type="dxa"/>
+            <w:vMerge/>
           </w:tcPr>
           <w:p/>
         </w:tc>
@@ -2019,6 +2036,7 @@
         <w:tc>
           <w:tcPr>
             <w:tcW w:w="608" w:type="dxa"/>
+            <w:vMerge/>
           </w:tcPr>
           <w:p/>
         </w:tc>
@@ -2133,6 +2151,7 @@
         <w:tc>
           <w:tcPr>
             <w:tcW w:w="608" w:type="dxa"/>
+            <w:vMerge/>
           </w:tcPr>
           <w:p/>
         </w:tc>
@@ -2247,6 +2266,7 @@
         <w:tc>
           <w:tcPr>
             <w:tcW w:w="608" w:type="dxa"/>
+            <w:vMerge/>
           </w:tcPr>
           <w:p/>
         </w:tc>
@@ -2364,6 +2384,7 @@
         <w:tc>
           <w:tcPr>
             <w:tcW w:w="608" w:type="dxa"/>
+            <w:vMerge/>
           </w:tcPr>
           <w:p/>
         </w:tc>
@@ -2460,31 +2481,15 @@
       <w:pPr>
         <w:rPr>
           <w:b/>
-          <w:sz w:val="28"/>
+          <w:sz w:val="24"/>
         </w:rPr>
       </w:pPr>
       <w:r>
         <w:rPr>
           <w:b/>
-          <w:sz w:val="28"/>
-        </w:rPr>
-        <w:br w:type="page"/>
-      </w:r>
-    </w:p>
-    <w:p>
-      <w:pPr>
-        <w:rPr>
-          <w:b/>
-          <w:sz w:val="28"/>
-        </w:rPr>
-      </w:pPr>
-      <w:r>
-        <w:rPr>
-          <w:b/>
-          <w:sz w:val="28"/>
-        </w:rPr>
-        <w:lastRenderedPageBreak/>
-        <w:t>3.2.2</w:t>
+          <w:sz w:val="24"/>
+        </w:rPr>
+        <w:t>Table de Karnaugh du Code Gray</w:t>
       </w:r>
     </w:p>
     <w:tbl>
@@ -3379,49 +3384,10 @@
         </w:tc>
       </w:tr>
     </w:tbl>
-    <w:p>
-      <w:r>
-        <w:t>F</w:t>
-      </w:r>
-      <w:r>
-        <w:t>0</w:t>
-      </w:r>
-      <w:r>
-        <w:t>=E0+E1</w:t>
-      </w:r>
-      <w:r>
-        <w:tab/>
-      </w:r>
-      <w:r>
-        <w:tab/>
-      </w:r>
-      <w:r>
-        <w:tab/>
-      </w:r>
-      <w:r>
-        <w:tab/>
-      </w:r>
-      <w:r>
-        <w:tab/>
-      </w:r>
-      <w:r>
-        <w:tab/>
-      </w:r>
-      <w:r>
-        <w:tab/>
-        <w:t>F</w:t>
-      </w:r>
-      <w:r>
-        <w:t>1</w:t>
-      </w:r>
-      <w:r>
-        <w:t>=E2*E1’+E1*E2’</w:t>
-      </w:r>
-    </w:p>
     <w:tbl>
       <w:tblPr>
         <w:tblStyle w:val="TableGrid"/>
-        <w:tblpPr w:leftFromText="141" w:rightFromText="141" w:vertAnchor="text" w:horzAnchor="page" w:tblpX="7051" w:tblpY="356"/>
+        <w:tblpPr w:leftFromText="141" w:rightFromText="141" w:vertAnchor="text" w:horzAnchor="margin" w:tblpY="364"/>
         <w:tblW w:w="0" w:type="auto"/>
         <w:tblLook w:val="04A0" w:firstRow="1" w:lastRow="0" w:firstColumn="1" w:lastColumn="0" w:noHBand="0" w:noVBand="1"/>
       </w:tblPr>
@@ -3446,9 +3412,6 @@
           <w:p>
             <w:pPr>
               <w:jc w:val="center"/>
-              <w:rPr>
-                <w:b/>
-              </w:rPr>
             </w:pPr>
           </w:p>
           <w:p>
@@ -3462,7 +3425,7 @@
               <w:rPr>
                 <w:b/>
               </w:rPr>
-              <w:t>S3</w:t>
+              <w:t>S2</w:t>
             </w:r>
           </w:p>
         </w:tc>
@@ -3689,27 +3652,27 @@
           </w:tcPr>
           <w:p>
             <w:r>
-              <w:t>0</w:t>
-            </w:r>
-          </w:p>
-        </w:tc>
-        <w:tc>
-          <w:tcPr>
-            <w:tcW w:w="730" w:type="dxa"/>
-          </w:tcPr>
-          <w:p>
-            <w:r>
-              <w:t>0</w:t>
-            </w:r>
-          </w:p>
-        </w:tc>
-        <w:tc>
-          <w:tcPr>
-            <w:tcW w:w="730" w:type="dxa"/>
-          </w:tcPr>
-          <w:p>
-            <w:r>
-              <w:t>0</w:t>
+              <w:t>1</w:t>
+            </w:r>
+          </w:p>
+        </w:tc>
+        <w:tc>
+          <w:tcPr>
+            <w:tcW w:w="730" w:type="dxa"/>
+          </w:tcPr>
+          <w:p>
+            <w:r>
+              <w:t>1</w:t>
+            </w:r>
+          </w:p>
+        </w:tc>
+        <w:tc>
+          <w:tcPr>
+            <w:tcW w:w="730" w:type="dxa"/>
+          </w:tcPr>
+          <w:p>
+            <w:r>
+              <w:t>1</w:t>
             </w:r>
           </w:p>
         </w:tc>
@@ -3719,7 +3682,7 @@
           </w:tcPr>
           <w:p>
             <w:r>
-              <w:t>0</w:t>
+              <w:t>1</w:t>
             </w:r>
           </w:p>
         </w:tc>
@@ -3760,27 +3723,27 @@
           </w:tcPr>
           <w:p>
             <w:r>
-              <w:t>1</w:t>
-            </w:r>
-          </w:p>
-        </w:tc>
-        <w:tc>
-          <w:tcPr>
-            <w:tcW w:w="730" w:type="dxa"/>
-          </w:tcPr>
-          <w:p>
-            <w:r>
-              <w:t>1</w:t>
-            </w:r>
-          </w:p>
-        </w:tc>
-        <w:tc>
-          <w:tcPr>
-            <w:tcW w:w="730" w:type="dxa"/>
-          </w:tcPr>
-          <w:p>
-            <w:r>
-              <w:t>1</w:t>
+              <w:t>0</w:t>
+            </w:r>
+          </w:p>
+        </w:tc>
+        <w:tc>
+          <w:tcPr>
+            <w:tcW w:w="730" w:type="dxa"/>
+          </w:tcPr>
+          <w:p>
+            <w:r>
+              <w:t>0</w:t>
+            </w:r>
+          </w:p>
+        </w:tc>
+        <w:tc>
+          <w:tcPr>
+            <w:tcW w:w="730" w:type="dxa"/>
+          </w:tcPr>
+          <w:p>
+            <w:r>
+              <w:t>0</w:t>
             </w:r>
           </w:p>
         </w:tc>
@@ -3790,7 +3753,7 @@
           </w:tcPr>
           <w:p>
             <w:r>
-              <w:t>1</w:t>
+              <w:t>0</w:t>
             </w:r>
           </w:p>
         </w:tc>
@@ -3867,12 +3830,11 @@
         </w:tc>
       </w:tr>
     </w:tbl>
-    <w:p/>
     <w:tbl>
       <w:tblPr>
         <w:tblStyle w:val="TableGrid"/>
+        <w:tblpPr w:leftFromText="141" w:rightFromText="141" w:vertAnchor="text" w:horzAnchor="page" w:tblpX="7117" w:tblpY="364"/>
         <w:tblW w:w="0" w:type="auto"/>
-        <w:tblInd w:w="-5" w:type="dxa"/>
         <w:tblLook w:val="04A0" w:firstRow="1" w:lastRow="0" w:firstColumn="1" w:lastColumn="0" w:noHBand="0" w:noVBand="1"/>
       </w:tblPr>
       <w:tblGrid>
@@ -3896,6 +3858,9 @@
           <w:p>
             <w:pPr>
               <w:jc w:val="center"/>
+              <w:rPr>
+                <w:b/>
+              </w:rPr>
             </w:pPr>
           </w:p>
           <w:p>
@@ -3909,7 +3874,7 @@
               <w:rPr>
                 <w:b/>
               </w:rPr>
-              <w:t>S2</w:t>
+              <w:t>S3</w:t>
             </w:r>
           </w:p>
         </w:tc>
@@ -4136,27 +4101,27 @@
           </w:tcPr>
           <w:p>
             <w:r>
-              <w:t>1</w:t>
-            </w:r>
-          </w:p>
-        </w:tc>
-        <w:tc>
-          <w:tcPr>
-            <w:tcW w:w="730" w:type="dxa"/>
-          </w:tcPr>
-          <w:p>
-            <w:r>
-              <w:t>1</w:t>
-            </w:r>
-          </w:p>
-        </w:tc>
-        <w:tc>
-          <w:tcPr>
-            <w:tcW w:w="730" w:type="dxa"/>
-          </w:tcPr>
-          <w:p>
-            <w:r>
-              <w:t>1</w:t>
+              <w:t>0</w:t>
+            </w:r>
+          </w:p>
+        </w:tc>
+        <w:tc>
+          <w:tcPr>
+            <w:tcW w:w="730" w:type="dxa"/>
+          </w:tcPr>
+          <w:p>
+            <w:r>
+              <w:t>0</w:t>
+            </w:r>
+          </w:p>
+        </w:tc>
+        <w:tc>
+          <w:tcPr>
+            <w:tcW w:w="730" w:type="dxa"/>
+          </w:tcPr>
+          <w:p>
+            <w:r>
+              <w:t>0</w:t>
             </w:r>
           </w:p>
         </w:tc>
@@ -4166,7 +4131,7 @@
           </w:tcPr>
           <w:p>
             <w:r>
-              <w:t>1</w:t>
+              <w:t>0</w:t>
             </w:r>
           </w:p>
         </w:tc>
@@ -4207,27 +4172,27 @@
           </w:tcPr>
           <w:p>
             <w:r>
-              <w:t>0</w:t>
-            </w:r>
-          </w:p>
-        </w:tc>
-        <w:tc>
-          <w:tcPr>
-            <w:tcW w:w="730" w:type="dxa"/>
-          </w:tcPr>
-          <w:p>
-            <w:r>
-              <w:t>0</w:t>
-            </w:r>
-          </w:p>
-        </w:tc>
-        <w:tc>
-          <w:tcPr>
-            <w:tcW w:w="730" w:type="dxa"/>
-          </w:tcPr>
-          <w:p>
-            <w:r>
-              <w:t>0</w:t>
+              <w:t>1</w:t>
+            </w:r>
+          </w:p>
+        </w:tc>
+        <w:tc>
+          <w:tcPr>
+            <w:tcW w:w="730" w:type="dxa"/>
+          </w:tcPr>
+          <w:p>
+            <w:r>
+              <w:t>1</w:t>
+            </w:r>
+          </w:p>
+        </w:tc>
+        <w:tc>
+          <w:tcPr>
+            <w:tcW w:w="730" w:type="dxa"/>
+          </w:tcPr>
+          <w:p>
+            <w:r>
+              <w:t>1</w:t>
             </w:r>
           </w:p>
         </w:tc>
@@ -4237,7 +4202,7 @@
           </w:tcPr>
           <w:p>
             <w:r>
-              <w:t>0</w:t>
+              <w:t>1</w:t>
             </w:r>
           </w:p>
         </w:tc>
@@ -4319,10 +4284,13 @@
         <w:t>F</w:t>
       </w:r>
       <w:r>
-        <w:t>2</w:t>
-      </w:r>
-      <w:r>
-        <w:t>=E3’*E2+E3*E2’</w:t>
+        <w:t>0</w:t>
+      </w:r>
+      <w:r>
+        <w:t>=E0+E1</w:t>
+      </w:r>
+      <w:r>
+        <w:tab/>
       </w:r>
       <w:r>
         <w:tab/>
@@ -4344,33 +4312,50 @@
         <w:t>F</w:t>
       </w:r>
       <w:r>
+        <w:t>1</w:t>
+      </w:r>
+      <w:r>
+        <w:t>=E2*E1’+E1*E2’</w:t>
+      </w:r>
+    </w:p>
+    <w:p/>
+    <w:p/>
+    <w:p>
+      <w:r>
+        <w:t>F</w:t>
+      </w:r>
+      <w:r>
+        <w:t>2</w:t>
+      </w:r>
+      <w:r>
+        <w:t>=E3’*E2+E3*E2’</w:t>
+      </w:r>
+      <w:r>
+        <w:tab/>
+      </w:r>
+      <w:r>
+        <w:tab/>
+      </w:r>
+      <w:r>
+        <w:tab/>
+      </w:r>
+      <w:r>
+        <w:tab/>
+      </w:r>
+      <w:r>
+        <w:tab/>
+      </w:r>
+      <w:r>
+        <w:tab/>
+        <w:t>F</w:t>
+      </w:r>
+      <w:r>
         <w:t>3</w:t>
       </w:r>
       <w:r>
         <w:t>=E3*E2+E3*E2’</w:t>
       </w:r>
     </w:p>
-    <w:p>
-      <w:r>
-        <w:t xml:space="preserve">A partir de ces équations on va créer le circuit à partir des portes logiques de base OU, ET </w:t>
-      </w:r>
-      <w:proofErr w:type="spellStart"/>
-      <w:r>
-        <w:t>et</w:t>
-      </w:r>
-      <w:proofErr w:type="spellEnd"/>
-      <w:r>
-        <w:t xml:space="preserve"> INV, on va juste utiliser un </w:t>
-      </w:r>
-      <w:proofErr w:type="spellStart"/>
-      <w:r>
-        <w:t>concat</w:t>
-      </w:r>
-      <w:proofErr w:type="spellEnd"/>
-      <w:r>
-        <w:t xml:space="preserve"> pour regrouper tous les signaux en un seul signal composé de 4 bits.</w:t>
-      </w:r>
-    </w:p>
     <w:p/>
     <w:p>
       <w:r>
@@ -4378,7 +4363,8 @@
           <w:b/>
           <w:sz w:val="28"/>
         </w:rPr>
-        <w:t>3.2.3</w:t>
+        <w:lastRenderedPageBreak/>
+        <w:t>Design du convertisseur en code Gray</w:t>
       </w:r>
     </w:p>
     <w:p>
@@ -4441,42 +4427,90 @@
       <w:pPr>
         <w:rPr>
           <w:b/>
+        </w:rPr>
+      </w:pPr>
+      <w:r>
+        <w:rPr>
+          <w:b/>
+        </w:rPr>
+        <w:t xml:space="preserve">Description Générale : </w:t>
+      </w:r>
+    </w:p>
+    <w:p>
+      <w:r>
+        <w:t xml:space="preserve">Pour la conversion de binaire au code gray, </w:t>
+      </w:r>
+      <w:r>
+        <w:t xml:space="preserve">on va créer le circuit à partir des portes logiques de base OU, ET </w:t>
+      </w:r>
+      <w:proofErr w:type="spellStart"/>
+      <w:r>
+        <w:t>et</w:t>
+      </w:r>
+      <w:proofErr w:type="spellEnd"/>
+      <w:r>
+        <w:t xml:space="preserve"> INV, on va juste utiliser un </w:t>
+      </w:r>
+      <w:proofErr w:type="spellStart"/>
+      <w:r>
+        <w:t>concat</w:t>
+      </w:r>
+      <w:proofErr w:type="spellEnd"/>
+      <w:r>
+        <w:t xml:space="preserve"> pour regrouper tous les signaux en un seul signal composé de 4 bits.</w:t>
+      </w:r>
+      <w:r>
+        <w:t xml:space="preserve"> L’idée est d’inverser le bit le plus à droite (le moins significatif) permettant d’obtenir un nombre nouveau. Nous avons fait en sorte que les équations décrites plus haut soient respectées.</w:t>
+      </w:r>
+    </w:p>
+    <w:p>
+      <w:r>
+        <w:rPr>
+          <w:b/>
+          <w:sz w:val="24"/>
+        </w:rPr>
+        <w:t>Simulation</w:t>
+      </w:r>
+      <w:r>
+        <w:rPr>
+          <w:b/>
+          <w:sz w:val="24"/>
+        </w:rPr>
+        <w:t> :</w:t>
+      </w:r>
+      <w:r>
+        <w:t xml:space="preserve"> </w:t>
+      </w:r>
+    </w:p>
+    <w:p>
+      <w:pPr>
+        <w:rPr>
+          <w:noProof/>
+        </w:rPr>
+      </w:pPr>
+      <w:r>
+        <w:rPr>
+          <w:noProof/>
+        </w:rPr>
+        <w:t>Ce n’était pas long de tester toutes les valeurs alors nous avons procédé de cette manière.</w:t>
+      </w:r>
+    </w:p>
+    <w:p>
+      <w:pPr>
+        <w:rPr>
+          <w:b/>
           <w:sz w:val="28"/>
         </w:rPr>
       </w:pPr>
       <w:r>
         <w:rPr>
-          <w:b/>
-          <w:sz w:val="28"/>
-        </w:rPr>
-        <w:lastRenderedPageBreak/>
-        <w:t>3.2</w:t>
-      </w:r>
-      <w:r>
-        <w:rPr>
-          <w:b/>
-          <w:sz w:val="28"/>
-        </w:rPr>
-        <w:t>.4</w:t>
-      </w:r>
-    </w:p>
-    <w:p>
-      <w:pPr>
-        <w:rPr>
-          <w:b/>
-          <w:sz w:val="28"/>
-        </w:rPr>
-      </w:pPr>
-      <w:r>
-        <w:rPr>
           <w:noProof/>
-          <w:lang w:eastAsia="fr-CA"/>
         </w:rPr>
         <w:drawing>
-          <wp:inline distT="0" distB="0" distL="0" distR="0" wp14:anchorId="711791E8" wp14:editId="762EB310">
-            <wp:extent cx="5486400" cy="3881120"/>
-            <wp:effectExtent l="0" t="0" r="0" b="5080"/>
-            <wp:docPr id="2" name="Image 2"/>
+          <wp:inline distT="0" distB="0" distL="0" distR="0" wp14:anchorId="2BF188B6" wp14:editId="37C2297D">
+            <wp:extent cx="4602480" cy="2575560"/>
+            <wp:effectExtent l="0" t="0" r="7620" b="0"/>
+            <wp:docPr id="8" name="Picture 8"/>
             <wp:cNvGraphicFramePr>
               <a:graphicFrameLocks xmlns:a="http://schemas.openxmlformats.org/drawingml/2006/main" noChangeAspect="1"/>
             </wp:cNvGraphicFramePr>
@@ -4487,20 +4521,27 @@
                     <pic:cNvPr id="1" name=""/>
                     <pic:cNvPicPr/>
                   </pic:nvPicPr>
-                  <pic:blipFill>
+                  <pic:blipFill rotWithShape="1">
                     <a:blip r:embed="rId6"/>
-                    <a:stretch>
-                      <a:fillRect/>
-                    </a:stretch>
+                    <a:srcRect l="15556" t="9630" r="555" b="6914"/>
+                    <a:stretch/>
                   </pic:blipFill>
-                  <pic:spPr>
+                  <pic:spPr bwMode="auto">
                     <a:xfrm>
                       <a:off x="0" y="0"/>
-                      <a:ext cx="5486400" cy="3881120"/>
+                      <a:ext cx="4602480" cy="2575560"/>
                     </a:xfrm>
                     <a:prstGeom prst="rect">
                       <a:avLst/>
                     </a:prstGeom>
+                    <a:ln>
+                      <a:noFill/>
+                    </a:ln>
+                    <a:extLst>
+                      <a:ext uri="{53640926-AAD7-44D8-BBD7-CCE9431645EC}">
+                        <a14:shadowObscured xmlns:a14="http://schemas.microsoft.com/office/drawing/2010/main"/>
+                      </a:ext>
+                    </a:extLst>
                   </pic:spPr>
                 </pic:pic>
               </a:graphicData>
@@ -4511,55 +4552,31 @@
     </w:p>
     <w:p>
       <w:pPr>
-        <w:rPr>
-          <w:b/>
-          <w:sz w:val="28"/>
+        <w:tabs>
+          <w:tab w:val="left" w:pos="2544"/>
+        </w:tabs>
+        <w:rPr>
+          <w:b/>
         </w:rPr>
       </w:pPr>
-    </w:p>
-    <w:p>
-      <w:pPr>
-        <w:rPr>
-          <w:b/>
-          <w:sz w:val="28"/>
-        </w:rPr>
-      </w:pPr>
-      <w:r>
-        <w:rPr>
-          <w:b/>
-          <w:sz w:val="28"/>
-        </w:rPr>
-        <w:br w:type="page"/>
-      </w:r>
-    </w:p>
-    <w:p>
-      <w:pPr>
-        <w:rPr>
-          <w:b/>
-          <w:sz w:val="28"/>
-        </w:rPr>
-      </w:pPr>
-      <w:r>
-        <w:rPr>
-          <w:b/>
-          <w:sz w:val="28"/>
+      <w:r>
+        <w:rPr>
+          <w:b/>
         </w:rPr>
         <w:lastRenderedPageBreak/>
-        <w:t>3.3</w:t>
-      </w:r>
-    </w:p>
-    <w:p>
-      <w:r>
-        <w:t>Table du code secret</w:t>
-      </w:r>
-      <w:r>
-        <w:t> :</w:t>
+        <w:t>Table du code secret :</w:t>
+      </w:r>
+      <w:r>
+        <w:rPr>
+          <w:b/>
+        </w:rPr>
+        <w:tab/>
       </w:r>
     </w:p>
     <w:tbl>
       <w:tblPr>
         <w:tblStyle w:val="TableGrid"/>
-        <w:tblpPr w:leftFromText="141" w:rightFromText="141" w:vertAnchor="page" w:horzAnchor="margin" w:tblpY="2514"/>
+        <w:tblpPr w:leftFromText="141" w:rightFromText="141" w:vertAnchor="page" w:horzAnchor="margin" w:tblpY="1861"/>
         <w:tblW w:w="0" w:type="auto"/>
         <w:tblLook w:val="04A0" w:firstRow="1" w:lastRow="0" w:firstColumn="1" w:lastColumn="0" w:noHBand="0" w:noVBand="1"/>
       </w:tblPr>
@@ -5127,7 +5144,6 @@
         </w:tc>
       </w:tr>
     </w:tbl>
-    <w:p/>
     <w:p>
       <w:r>
         <w:t>Pour S0, nous avons</w:t>
@@ -6363,6 +6379,63 @@
       </w:r>
     </w:p>
     <w:p>
+      <w:r>
+        <w:t>S2=A0</w:t>
+      </w:r>
+      <w:r>
+        <w:t>*</w:t>
+      </w:r>
+      <w:r>
+        <w:t>A1</w:t>
+      </w:r>
+      <w:r>
+        <w:t>*</w:t>
+      </w:r>
+      <w:r>
+        <w:t>A2’+A0’</w:t>
+      </w:r>
+      <w:r>
+        <w:t>*</w:t>
+      </w:r>
+      <w:r>
+        <w:t>A1’</w:t>
+      </w:r>
+      <w:r>
+        <w:t>*</w:t>
+      </w:r>
+      <w:r>
+        <w:t>A2(optionnel)</w:t>
+      </w:r>
+    </w:p>
+    <w:p>
+      <w:r>
+        <w:t xml:space="preserve">Supprimons le deuxième terme: </w:t>
+      </w:r>
+    </w:p>
+    <w:p>
+      <w:r>
+        <w:t>S2=A0</w:t>
+      </w:r>
+      <w:r>
+        <w:t>*</w:t>
+      </w:r>
+      <w:r>
+        <w:t>A1</w:t>
+      </w:r>
+      <w:r>
+        <w:t>*</w:t>
+      </w:r>
+      <w:r>
+        <w:t>A2’</w:t>
+      </w:r>
+    </w:p>
+    <w:p/>
+    <w:p>
+      <w:r>
+        <w:t>Il n’y a pas de simplification possible pour S3.</w:t>
+      </w:r>
+    </w:p>
+    <w:p>
       <w:pPr>
         <w:rPr>
           <w:lang w:val="en-CA"/>
@@ -6372,7 +6445,7 @@
         <w:rPr>
           <w:lang w:val="en-CA"/>
         </w:rPr>
-        <w:t>S2=A0</w:t>
+        <w:t>S3=A0’</w:t>
       </w:r>
       <w:r>
         <w:rPr>
@@ -6384,7 +6457,7 @@
         <w:rPr>
           <w:lang w:val="en-CA"/>
         </w:rPr>
-        <w:t>A1</w:t>
+        <w:t>A1’</w:t>
       </w:r>
       <w:r>
         <w:rPr>
@@ -6396,275 +6469,39 @@
         <w:rPr>
           <w:lang w:val="en-CA"/>
         </w:rPr>
-        <w:t>A2’+A0’</w:t>
-      </w:r>
-      <w:r>
-        <w:rPr>
-          <w:lang w:val="en-CA"/>
-        </w:rPr>
-        <w:t>*</w:t>
-      </w:r>
-      <w:r>
-        <w:rPr>
-          <w:lang w:val="en-CA"/>
-        </w:rPr>
-        <w:t>A1’</w:t>
-      </w:r>
-      <w:r>
-        <w:rPr>
-          <w:lang w:val="en-CA"/>
-        </w:rPr>
-        <w:t>*</w:t>
-      </w:r>
-      <w:r>
-        <w:rPr>
-          <w:lang w:val="en-CA"/>
-        </w:rPr>
-        <w:t>A2(</w:t>
-      </w:r>
-      <w:proofErr w:type="spellStart"/>
-      <w:r>
-        <w:rPr>
-          <w:lang w:val="en-CA"/>
-        </w:rPr>
-        <w:t>optionnel</w:t>
-      </w:r>
-      <w:proofErr w:type="spellEnd"/>
-      <w:r>
-        <w:rPr>
-          <w:lang w:val="en-CA"/>
-        </w:rPr>
-        <w:t>)</w:t>
-      </w:r>
-    </w:p>
-    <w:p>
-      <w:r>
-        <w:t>Supprimons le deuxième ter</w:t>
-      </w:r>
-      <w:bookmarkStart w:id="0" w:name="_GoBack"/>
-      <w:bookmarkEnd w:id="0"/>
-      <w:r>
-        <w:t xml:space="preserve">me: </w:t>
-      </w:r>
-    </w:p>
-    <w:p>
-      <w:r>
-        <w:t>S2=A0</w:t>
-      </w:r>
-      <w:r>
-        <w:t>*</w:t>
-      </w:r>
-      <w:r>
-        <w:t>A1</w:t>
-      </w:r>
-      <w:r>
-        <w:t>*</w:t>
-      </w:r>
-      <w:r>
-        <w:t>A2’</w:t>
-      </w:r>
-    </w:p>
-    <w:p/>
-    <w:p>
-      <w:r>
-        <w:t>Il n’y a pas de simplification possible pour S3.</w:t>
+        <w:t xml:space="preserve">A2 </w:t>
       </w:r>
     </w:p>
     <w:p>
       <w:pPr>
         <w:rPr>
-          <w:lang w:val="en-CA"/>
+          <w:noProof/>
         </w:rPr>
       </w:pPr>
       <w:r>
         <w:rPr>
-          <w:lang w:val="en-CA"/>
-        </w:rPr>
-        <w:t>S3=A0’</w:t>
-      </w:r>
-      <w:r>
-        <w:rPr>
-          <w:lang w:val="en-CA"/>
-        </w:rPr>
-        <w:t>*</w:t>
-      </w:r>
-      <w:r>
-        <w:rPr>
-          <w:lang w:val="en-CA"/>
-        </w:rPr>
-        <w:t>A1’</w:t>
-      </w:r>
-      <w:r>
-        <w:rPr>
-          <w:lang w:val="en-CA"/>
-        </w:rPr>
-        <w:t>*</w:t>
-      </w:r>
-      <w:r>
-        <w:rPr>
-          <w:lang w:val="en-CA"/>
-        </w:rPr>
-        <w:t xml:space="preserve">A2 </w:t>
-      </w:r>
-    </w:p>
-    <w:p>
-      <w:pPr>
-        <w:rPr>
-          <w:lang w:val="en-CA"/>
-        </w:rPr>
-      </w:pPr>
-    </w:p>
-    <w:p>
-      <w:pPr>
-        <w:rPr>
-          <w:lang w:val="en-CA"/>
-        </w:rPr>
-      </w:pPr>
-      <w:r>
-        <w:rPr>
-          <w:lang w:val="en-CA"/>
-        </w:rPr>
-        <w:t>F=(S0+S1+S2+S</w:t>
-      </w:r>
-      <w:proofErr w:type="gramStart"/>
-      <w:r>
-        <w:rPr>
-          <w:lang w:val="en-CA"/>
-        </w:rPr>
-        <w:t>3)=</w:t>
-      </w:r>
-      <w:proofErr w:type="gramEnd"/>
-      <w:r>
-        <w:rPr>
-          <w:lang w:val="en-CA"/>
-        </w:rPr>
-        <w:t>A0</w:t>
-      </w:r>
-      <w:r>
-        <w:rPr>
-          <w:lang w:val="en-CA"/>
-        </w:rPr>
-        <w:t>*</w:t>
-      </w:r>
-      <w:r>
-        <w:rPr>
-          <w:lang w:val="en-CA"/>
-        </w:rPr>
-        <w:t>A1’</w:t>
-      </w:r>
-      <w:r>
-        <w:rPr>
-          <w:lang w:val="en-CA"/>
-        </w:rPr>
-        <w:t>*</w:t>
-      </w:r>
-      <w:r>
-        <w:rPr>
-          <w:lang w:val="en-CA"/>
-        </w:rPr>
-        <w:t>A2’+A0’</w:t>
-      </w:r>
-      <w:r>
-        <w:rPr>
-          <w:lang w:val="en-CA"/>
-        </w:rPr>
-        <w:t>*</w:t>
-      </w:r>
-      <w:r>
-        <w:rPr>
-          <w:lang w:val="en-CA"/>
-        </w:rPr>
-        <w:t>A1</w:t>
-      </w:r>
-      <w:r>
-        <w:rPr>
-          <w:lang w:val="en-CA"/>
-        </w:rPr>
-        <w:t>*</w:t>
-      </w:r>
-      <w:r>
-        <w:rPr>
-          <w:lang w:val="en-CA"/>
-        </w:rPr>
-        <w:t>A2’+A0</w:t>
-      </w:r>
-      <w:r>
-        <w:rPr>
-          <w:lang w:val="en-CA"/>
-        </w:rPr>
-        <w:t>*</w:t>
-      </w:r>
-      <w:r>
-        <w:rPr>
-          <w:lang w:val="en-CA"/>
-        </w:rPr>
-        <w:t>A1</w:t>
-      </w:r>
-      <w:r>
-        <w:rPr>
-          <w:lang w:val="en-CA"/>
-        </w:rPr>
-        <w:t>*</w:t>
-      </w:r>
-      <w:r>
-        <w:rPr>
-          <w:lang w:val="en-CA"/>
-        </w:rPr>
-        <w:t>A2’+A0’</w:t>
-      </w:r>
-      <w:r>
-        <w:rPr>
-          <w:lang w:val="en-CA"/>
-        </w:rPr>
-        <w:t>*</w:t>
-      </w:r>
-      <w:r>
-        <w:rPr>
-          <w:lang w:val="en-CA"/>
-        </w:rPr>
-        <w:t>A1’</w:t>
-      </w:r>
-      <w:r>
-        <w:rPr>
-          <w:lang w:val="en-CA"/>
-        </w:rPr>
-        <w:t>*</w:t>
-      </w:r>
-      <w:r>
-        <w:rPr>
-          <w:lang w:val="en-CA"/>
-        </w:rPr>
-        <w:t>A2</w:t>
-      </w:r>
-    </w:p>
-    <w:p>
-      <w:pPr>
-        <w:rPr>
           <w:b/>
           <w:sz w:val="28"/>
           <w:lang w:val="en-CA"/>
         </w:rPr>
-      </w:pPr>
-    </w:p>
-    <w:p>
-      <w:pPr>
-        <w:rPr>
-          <w:lang w:val="en-CA"/>
-        </w:rPr>
-      </w:pPr>
-      <w:r>
-        <w:rPr>
-          <w:lang w:val="en-CA"/>
-        </w:rPr>
-        <w:t>Design:</w:t>
-      </w:r>
-    </w:p>
-    <w:p>
-      <w:pPr>
-        <w:rPr>
-          <w:noProof/>
-        </w:rPr>
-      </w:pPr>
+        <w:t>Design</w:t>
+      </w:r>
+      <w:r>
+        <w:rPr>
+          <w:b/>
+          <w:sz w:val="28"/>
+          <w:lang w:val="en-CA"/>
+        </w:rPr>
+        <w:t xml:space="preserve"> du code secret</w:t>
+      </w:r>
+      <w:r>
+        <w:rPr>
+          <w:b/>
+          <w:sz w:val="28"/>
+          <w:lang w:val="en-CA"/>
+        </w:rPr>
+        <w:t>:</w:t>
+      </w:r>
     </w:p>
     <w:p>
       <w:pPr>
@@ -6762,11 +6599,7 @@
       </w:r>
       <w:proofErr w:type="gramEnd"/>
       <w:r>
-        <w:t xml:space="preserve">0], la valeur A[2] et la valeur inverse de </w:t>
-      </w:r>
-      <w:r>
-        <w:lastRenderedPageBreak/>
-        <w:t xml:space="preserve">A[2]. S3 est fait d’une porte ET prenant la valeur </w:t>
+        <w:t xml:space="preserve">0], la valeur A[2] et la valeur inverse de A[2]. S3 est fait d’une porte ET prenant la valeur </w:t>
       </w:r>
       <w:proofErr w:type="gramStart"/>
       <w:r>
@@ -6779,6 +6612,287 @@
     </w:p>
     <w:p/>
     <w:p/>
+    <w:p>
+      <w:r>
+        <w:rPr>
+          <w:b/>
+          <w:sz w:val="24"/>
+        </w:rPr>
+        <w:lastRenderedPageBreak/>
+        <w:t>Simulation :</w:t>
+      </w:r>
+    </w:p>
+    <w:p>
+      <w:pPr>
+        <w:rPr>
+          <w:noProof/>
+        </w:rPr>
+      </w:pPr>
+      <w:r>
+        <w:rPr>
+          <w:noProof/>
+        </w:rPr>
+        <w:t>Ce n’était pas long de tester toutes les valeurs alors nous avons procédé de cette manière.</w:t>
+      </w:r>
+    </w:p>
+    <w:p>
+      <w:r>
+        <w:rPr>
+          <w:noProof/>
+        </w:rPr>
+        <w:drawing>
+          <wp:inline distT="0" distB="0" distL="0" distR="0" wp14:anchorId="5C876542" wp14:editId="6D4E10AF">
+            <wp:extent cx="4610100" cy="2575560"/>
+            <wp:effectExtent l="0" t="0" r="0" b="0"/>
+            <wp:docPr id="7" name="Picture 7"/>
+            <wp:cNvGraphicFramePr>
+              <a:graphicFrameLocks xmlns:a="http://schemas.openxmlformats.org/drawingml/2006/main" noChangeAspect="1"/>
+            </wp:cNvGraphicFramePr>
+            <a:graphic xmlns:a="http://schemas.openxmlformats.org/drawingml/2006/main">
+              <a:graphicData uri="http://schemas.openxmlformats.org/drawingml/2006/picture">
+                <pic:pic xmlns:pic="http://schemas.openxmlformats.org/drawingml/2006/picture">
+                  <pic:nvPicPr>
+                    <pic:cNvPr id="1" name=""/>
+                    <pic:cNvPicPr/>
+                  </pic:nvPicPr>
+                  <pic:blipFill rotWithShape="1">
+                    <a:blip r:embed="rId8"/>
+                    <a:srcRect l="15556" t="9876" r="416" b="6667"/>
+                    <a:stretch/>
+                  </pic:blipFill>
+                  <pic:spPr bwMode="auto">
+                    <a:xfrm>
+                      <a:off x="0" y="0"/>
+                      <a:ext cx="4610100" cy="2575560"/>
+                    </a:xfrm>
+                    <a:prstGeom prst="rect">
+                      <a:avLst/>
+                    </a:prstGeom>
+                    <a:ln>
+                      <a:noFill/>
+                    </a:ln>
+                    <a:extLst>
+                      <a:ext uri="{53640926-AAD7-44D8-BBD7-CCE9431645EC}">
+                        <a14:shadowObscured xmlns:a14="http://schemas.microsoft.com/office/drawing/2010/main"/>
+                      </a:ext>
+                    </a:extLst>
+                  </pic:spPr>
+                </pic:pic>
+              </a:graphicData>
+            </a:graphic>
+          </wp:inline>
+        </w:drawing>
+      </w:r>
+    </w:p>
+    <w:p/>
+    <w:p>
+      <w:pPr>
+        <w:rPr>
+          <w:b/>
+          <w:sz w:val="28"/>
+        </w:rPr>
+      </w:pPr>
+      <w:r>
+        <w:rPr>
+          <w:b/>
+          <w:sz w:val="28"/>
+        </w:rPr>
+        <w:t>Design final :</w:t>
+      </w:r>
+    </w:p>
+    <w:p>
+      <w:pPr>
+        <w:rPr>
+          <w:b/>
+          <w:sz w:val="28"/>
+        </w:rPr>
+      </w:pPr>
+      <w:r>
+        <w:rPr>
+          <w:noProof/>
+        </w:rPr>
+        <w:drawing>
+          <wp:inline distT="0" distB="0" distL="0" distR="0" wp14:anchorId="18A9273F" wp14:editId="67582EA0">
+            <wp:extent cx="4602480" cy="2446020"/>
+            <wp:effectExtent l="0" t="0" r="7620" b="0"/>
+            <wp:docPr id="4" name="Picture 4"/>
+            <wp:cNvGraphicFramePr>
+              <a:graphicFrameLocks xmlns:a="http://schemas.openxmlformats.org/drawingml/2006/main" noChangeAspect="1"/>
+            </wp:cNvGraphicFramePr>
+            <a:graphic xmlns:a="http://schemas.openxmlformats.org/drawingml/2006/main">
+              <a:graphicData uri="http://schemas.openxmlformats.org/drawingml/2006/picture">
+                <pic:pic xmlns:pic="http://schemas.openxmlformats.org/drawingml/2006/picture">
+                  <pic:nvPicPr>
+                    <pic:cNvPr id="1" name=""/>
+                    <pic:cNvPicPr/>
+                  </pic:nvPicPr>
+                  <pic:blipFill rotWithShape="1">
+                    <a:blip r:embed="rId9"/>
+                    <a:srcRect l="15428" t="9973" r="-141" b="9989"/>
+                    <a:stretch/>
+                  </pic:blipFill>
+                  <pic:spPr bwMode="auto">
+                    <a:xfrm>
+                      <a:off x="0" y="0"/>
+                      <a:ext cx="4602480" cy="2446020"/>
+                    </a:xfrm>
+                    <a:prstGeom prst="rect">
+                      <a:avLst/>
+                    </a:prstGeom>
+                    <a:ln>
+                      <a:noFill/>
+                    </a:ln>
+                    <a:extLst>
+                      <a:ext uri="{53640926-AAD7-44D8-BBD7-CCE9431645EC}">
+                        <a14:shadowObscured xmlns:a14="http://schemas.microsoft.com/office/drawing/2010/main"/>
+                      </a:ext>
+                    </a:extLst>
+                  </pic:spPr>
+                </pic:pic>
+              </a:graphicData>
+            </a:graphic>
+          </wp:inline>
+        </w:drawing>
+      </w:r>
+    </w:p>
+    <w:p>
+      <w:pPr>
+        <w:rPr>
+          <w:b/>
+          <w:sz w:val="28"/>
+        </w:rPr>
+      </w:pPr>
+    </w:p>
+    <w:p>
+      <w:pPr>
+        <w:rPr>
+          <w:b/>
+          <w:sz w:val="24"/>
+        </w:rPr>
+      </w:pPr>
+      <w:r>
+        <w:rPr>
+          <w:b/>
+          <w:sz w:val="24"/>
+        </w:rPr>
+        <w:t>Description générale :</w:t>
+      </w:r>
+    </w:p>
+    <w:p>
+      <w:pPr>
+        <w:rPr>
+          <w:b/>
+          <w:sz w:val="24"/>
+        </w:rPr>
+      </w:pPr>
+      <w:bookmarkStart w:id="0" w:name="_GoBack"/>
+      <w:bookmarkEnd w:id="0"/>
+    </w:p>
+    <w:p>
+      <w:r>
+        <w:t>Pour le design final, nous avons simplement ajouter les deux modules précédant avec un split pour permettre de garder seulement 3 bits pour le code secret et 4 bits pour le code gray. Ensuite, nous avons ajouter notre MUX afin de choisir quelle conversion nous voulions.</w:t>
+      </w:r>
+    </w:p>
+    <w:p>
+      <w:pPr>
+        <w:rPr>
+          <w:b/>
+          <w:sz w:val="24"/>
+        </w:rPr>
+      </w:pPr>
+      <w:r>
+        <w:rPr>
+          <w:b/>
+          <w:sz w:val="24"/>
+        </w:rPr>
+        <w:lastRenderedPageBreak/>
+        <w:t>Simulation :</w:t>
+      </w:r>
+    </w:p>
+    <w:p>
+      <w:r>
+        <w:t>Pour la simulation, nous avions déjà tester chaque module séparément alors nous avons simplement procéder aux mêmes tests en ne faisant que varier le sélecteur du MUX.</w:t>
+      </w:r>
+      <w:r>
+        <w:t xml:space="preserve"> Pour R0=0, nous avons le code Gray et R0=1 donne le code secret.</w:t>
+      </w:r>
+    </w:p>
+    <w:p>
+      <w:pPr>
+        <w:rPr>
+          <w:noProof/>
+        </w:rPr>
+      </w:pPr>
+    </w:p>
+    <w:p>
+      <w:r>
+        <w:rPr>
+          <w:noProof/>
+        </w:rPr>
+        <w:drawing>
+          <wp:inline distT="0" distB="0" distL="0" distR="0" wp14:anchorId="2406B94E" wp14:editId="1FC8CF2C">
+            <wp:extent cx="4815840" cy="3076507"/>
+            <wp:effectExtent l="0" t="0" r="3810" b="0"/>
+            <wp:docPr id="6" name="Picture 6"/>
+            <wp:cNvGraphicFramePr>
+              <a:graphicFrameLocks xmlns:a="http://schemas.openxmlformats.org/drawingml/2006/main" noChangeAspect="1"/>
+            </wp:cNvGraphicFramePr>
+            <a:graphic xmlns:a="http://schemas.openxmlformats.org/drawingml/2006/main">
+              <a:graphicData uri="http://schemas.openxmlformats.org/drawingml/2006/picture">
+                <pic:pic xmlns:pic="http://schemas.openxmlformats.org/drawingml/2006/picture">
+                  <pic:nvPicPr>
+                    <pic:cNvPr id="1" name=""/>
+                    <pic:cNvPicPr/>
+                  </pic:nvPicPr>
+                  <pic:blipFill rotWithShape="1">
+                    <a:blip r:embed="rId10"/>
+                    <a:srcRect l="32777" t="14321" r="695" b="10123"/>
+                    <a:stretch/>
+                  </pic:blipFill>
+                  <pic:spPr bwMode="auto">
+                    <a:xfrm>
+                      <a:off x="0" y="0"/>
+                      <a:ext cx="4819084" cy="3078579"/>
+                    </a:xfrm>
+                    <a:prstGeom prst="rect">
+                      <a:avLst/>
+                    </a:prstGeom>
+                    <a:ln>
+                      <a:noFill/>
+                    </a:ln>
+                    <a:extLst>
+                      <a:ext uri="{53640926-AAD7-44D8-BBD7-CCE9431645EC}">
+                        <a14:shadowObscured xmlns:a14="http://schemas.microsoft.com/office/drawing/2010/main"/>
+                      </a:ext>
+                    </a:extLst>
+                  </pic:spPr>
+                </pic:pic>
+              </a:graphicData>
+            </a:graphic>
+          </wp:inline>
+        </w:drawing>
+      </w:r>
+    </w:p>
+    <w:p>
+      <w:pPr>
+        <w:rPr>
+          <w:b/>
+          <w:sz w:val="24"/>
+        </w:rPr>
+      </w:pPr>
+      <w:r>
+        <w:rPr>
+          <w:b/>
+          <w:sz w:val="24"/>
+        </w:rPr>
+        <w:t>Conclusion :</w:t>
+      </w:r>
+    </w:p>
+    <w:p>
+      <w:r>
+        <w:t xml:space="preserve">En conclusion, nous avons créé un système permettant de transformer une entrée en code gray ou en code secret qui permet de faciliter grandement ce genre de calcul en l’automatisant. </w:t>
+      </w:r>
+    </w:p>
     <w:sectPr>
       <w:pgSz w:w="12240" w:h="15840"/>
       <w:pgMar w:top="1440" w:right="1800" w:bottom="1440" w:left="1800" w:header="708" w:footer="708" w:gutter="0"/>
@@ -6912,6 +7026,7 @@
     <w:lsdException w:name="HTML Sample" w:semiHidden="1" w:unhideWhenUsed="1"/>
     <w:lsdException w:name="HTML Typewriter" w:semiHidden="1" w:unhideWhenUsed="1"/>
     <w:lsdException w:name="HTML Variable" w:semiHidden="1" w:unhideWhenUsed="1"/>
+    <w:lsdException w:name="Normal Table" w:semiHidden="1" w:unhideWhenUsed="1"/>
     <w:lsdException w:name="annotation subject" w:semiHidden="1" w:unhideWhenUsed="1"/>
     <w:lsdException w:name="No List" w:semiHidden="1" w:unhideWhenUsed="1"/>
     <w:lsdException w:name="Outline List 1" w:semiHidden="1" w:unhideWhenUsed="1"/>
@@ -6955,8 +7070,10 @@
     <w:lsdException w:name="Table Elegant" w:semiHidden="1" w:unhideWhenUsed="1"/>
     <w:lsdException w:name="Table Professional" w:semiHidden="1" w:unhideWhenUsed="1"/>
     <w:lsdException w:name="Table Subtle 1" w:semiHidden="1" w:unhideWhenUsed="1"/>
+    <w:lsdException w:name="Table Subtle 2" w:semiHidden="1" w:unhideWhenUsed="1"/>
     <w:lsdException w:name="Table Web 1" w:semiHidden="1" w:unhideWhenUsed="1"/>
     <w:lsdException w:name="Table Web 2" w:semiHidden="1" w:unhideWhenUsed="1"/>
+    <w:lsdException w:name="Table Web 3" w:semiHidden="1" w:unhideWhenUsed="1"/>
     <w:lsdException w:name="Balloon Text" w:semiHidden="1" w:unhideWhenUsed="1"/>
     <w:lsdException w:name="Table Grid" w:uiPriority="39"/>
     <w:lsdException w:name="Table Theme" w:semiHidden="1" w:unhideWhenUsed="1"/>
@@ -7183,6 +7300,7 @@
   <w:style w:type="paragraph" w:default="1" w:styleId="Normal">
     <w:name w:val="Normal"/>
     <w:qFormat/>
+    <w:rsid w:val="009F2FDB"/>
   </w:style>
   <w:style w:type="character" w:default="1" w:styleId="DefaultParagraphFont">
     <w:name w:val="Default Paragraph Font"/>
@@ -7529,7 +7647,7 @@
 </file>
 
 <file path=customXml/itemProps1.xml><?xml version="1.0" encoding="utf-8"?>
-<ds:datastoreItem xmlns:ds="http://schemas.openxmlformats.org/officeDocument/2006/customXml" ds:itemID="{EDB7DF36-A5BD-4A2F-960E-B952E14DA866}">
+<ds:datastoreItem xmlns:ds="http://schemas.openxmlformats.org/officeDocument/2006/customXml" ds:itemID="{37B14C13-0766-4061-B41F-484617F91A46}">
   <ds:schemaRefs>
     <ds:schemaRef ds:uri="http://schemas.openxmlformats.org/officeDocument/2006/bibliography"/>
   </ds:schemaRefs>

</xml_diff>